<commit_message>
PUsh to github repo
</commit_message>
<xml_diff>
--- a/RevanTeamProject/Documentation/ProjectDocumentation.docx
+++ b/RevanTeamProject/Documentation/ProjectDocumentation.docx
@@ -114,21 +114,12 @@
           <w:szCs w:val="44"/>
         </w:rPr>
       </w:pPr>
-      <w:proofErr w:type="spellStart"/>
       <w:r>
         <w:rPr>
           <w:sz w:val="44"/>
           <w:szCs w:val="44"/>
         </w:rPr>
-        <w:t>Phoo</w:t>
-      </w:r>
-      <w:proofErr w:type="spellEnd"/>
-      <w:r>
-        <w:rPr>
-          <w:sz w:val="44"/>
-          <w:szCs w:val="44"/>
-        </w:rPr>
-        <w:t xml:space="preserve"> Myint</w:t>
+        <w:t>Phoo Myint</w:t>
       </w:r>
     </w:p>
     <w:p>
@@ -2183,31 +2174,22 @@
         </w:rPr>
         <w:t xml:space="preserve"> found what worked best and we continued with that. Once one was decided </w:t>
       </w:r>
-      <w:proofErr w:type="spellStart"/>
-      <w:r>
-        <w:rPr>
-          <w:sz w:val="26"/>
-          <w:szCs w:val="26"/>
-        </w:rPr>
-        <w:t>upppon</w:t>
-      </w:r>
-      <w:proofErr w:type="spellEnd"/>
-      <w:r>
-        <w:rPr>
-          <w:sz w:val="26"/>
-          <w:szCs w:val="26"/>
-        </w:rPr>
-        <w:t xml:space="preserve"> we all pivoted to </w:t>
-      </w:r>
       <w:proofErr w:type="gramStart"/>
       <w:r>
         <w:rPr>
           <w:sz w:val="26"/>
           <w:szCs w:val="26"/>
         </w:rPr>
-        <w:t>that</w:t>
+        <w:t>upon</w:t>
       </w:r>
       <w:proofErr w:type="gramEnd"/>
+      <w:r>
+        <w:rPr>
+          <w:sz w:val="26"/>
+          <w:szCs w:val="26"/>
+        </w:rPr>
+        <w:t xml:space="preserve"> we all pivoted to that</w:t>
+      </w:r>
     </w:p>
     <w:p>
       <w:pPr>
@@ -2277,15 +2259,13 @@
           <w:szCs w:val="26"/>
         </w:rPr>
       </w:pPr>
-      <w:proofErr w:type="spellStart"/>
-      <w:r>
-        <w:rPr>
-          <w:sz w:val="26"/>
-          <w:szCs w:val="26"/>
-        </w:rPr>
-        <w:t>Dont</w:t>
-      </w:r>
-      <w:proofErr w:type="spellEnd"/>
+      <w:r>
+        <w:rPr>
+          <w:sz w:val="26"/>
+          <w:szCs w:val="26"/>
+        </w:rPr>
+        <w:t>Don’t</w:t>
+      </w:r>
       <w:r>
         <w:rPr>
           <w:sz w:val="26"/>
@@ -2322,15 +2302,13 @@
         <w:lastRenderedPageBreak/>
         <w:t xml:space="preserve">Comment out code that doesn’t work if we need to push your </w:t>
       </w:r>
-      <w:proofErr w:type="spellStart"/>
-      <w:r>
-        <w:rPr>
-          <w:sz w:val="26"/>
-          <w:szCs w:val="26"/>
-        </w:rPr>
-        <w:t>banch</w:t>
-      </w:r>
-      <w:proofErr w:type="spellEnd"/>
+      <w:r>
+        <w:rPr>
+          <w:sz w:val="26"/>
+          <w:szCs w:val="26"/>
+        </w:rPr>
+        <w:t>branch</w:t>
+      </w:r>
       <w:r>
         <w:rPr>
           <w:sz w:val="26"/>
@@ -2468,15 +2446,13 @@
         </w:rPr>
         <w:t xml:space="preserve">Check out </w:t>
       </w:r>
-      <w:proofErr w:type="spellStart"/>
-      <w:r>
-        <w:rPr>
-          <w:sz w:val="26"/>
-          <w:szCs w:val="26"/>
-        </w:rPr>
-        <w:t>branc</w:t>
-      </w:r>
-      <w:proofErr w:type="spellEnd"/>
+      <w:r>
+        <w:rPr>
+          <w:sz w:val="26"/>
+          <w:szCs w:val="26"/>
+        </w:rPr>
+        <w:t>branch</w:t>
+      </w:r>
       <w:r>
         <w:rPr>
           <w:sz w:val="26"/>
@@ -2505,15 +2481,13 @@
           <w:szCs w:val="26"/>
         </w:rPr>
       </w:pPr>
-      <w:proofErr w:type="spellStart"/>
-      <w:r>
-        <w:rPr>
-          <w:sz w:val="26"/>
-          <w:szCs w:val="26"/>
-        </w:rPr>
-        <w:t>Whoevers</w:t>
-      </w:r>
-      <w:proofErr w:type="spellEnd"/>
+      <w:r>
+        <w:rPr>
+          <w:sz w:val="26"/>
+          <w:szCs w:val="26"/>
+        </w:rPr>
+        <w:t>Whoever’s</w:t>
+      </w:r>
       <w:r>
         <w:rPr>
           <w:sz w:val="26"/>
@@ -2521,21 +2495,19 @@
         </w:rPr>
         <w:t xml:space="preserve"> </w:t>
       </w:r>
-      <w:proofErr w:type="spellStart"/>
-      <w:r>
-        <w:rPr>
-          <w:sz w:val="26"/>
-          <w:szCs w:val="26"/>
-        </w:rPr>
-        <w:t>brach</w:t>
-      </w:r>
-      <w:proofErr w:type="spellEnd"/>
-      <w:r>
-        <w:rPr>
-          <w:sz w:val="26"/>
-          <w:szCs w:val="26"/>
-        </w:rPr>
-        <w:t xml:space="preserve"> it was then </w:t>
+      <w:r>
+        <w:rPr>
+          <w:sz w:val="26"/>
+          <w:szCs w:val="26"/>
+        </w:rPr>
+        <w:t>branch</w:t>
+      </w:r>
+      <w:r>
+        <w:rPr>
+          <w:sz w:val="26"/>
+          <w:szCs w:val="26"/>
+        </w:rPr>
+        <w:t xml:space="preserve"> it was then makes changes and </w:t>
       </w:r>
       <w:proofErr w:type="gramStart"/>
       <w:r>
@@ -2543,16 +2515,9 @@
           <w:sz w:val="26"/>
           <w:szCs w:val="26"/>
         </w:rPr>
-        <w:t>makes</w:t>
+        <w:t>merges</w:t>
       </w:r>
       <w:proofErr w:type="gramEnd"/>
-      <w:r>
-        <w:rPr>
-          <w:sz w:val="26"/>
-          <w:szCs w:val="26"/>
-        </w:rPr>
-        <w:t xml:space="preserve"> changes and merges</w:t>
-      </w:r>
     </w:p>
     <w:p/>
     <w:p>
@@ -2589,7 +2554,6 @@
         </w:rPr>
         <w:t xml:space="preserve">Parts of the application were configured in the </w:t>
       </w:r>
-      <w:proofErr w:type="spellStart"/>
       <w:proofErr w:type="gramStart"/>
       <w:r>
         <w:rPr>
@@ -2598,30 +2562,27 @@
         </w:rPr>
         <w:t>appsettings.json</w:t>
       </w:r>
-      <w:proofErr w:type="spellEnd"/>
       <w:proofErr w:type="gramEnd"/>
       <w:r>
         <w:rPr>
           <w:sz w:val="26"/>
           <w:szCs w:val="26"/>
         </w:rPr>
-        <w:t xml:space="preserve">. This was used both for configuring the connection to database as well as configuring to the </w:t>
-      </w:r>
-      <w:proofErr w:type="spellStart"/>
-      <w:r>
-        <w:rPr>
-          <w:sz w:val="26"/>
-          <w:szCs w:val="26"/>
-        </w:rPr>
-        <w:t>EntraId</w:t>
-      </w:r>
-      <w:proofErr w:type="spellEnd"/>
-      <w:r>
-        <w:rPr>
-          <w:sz w:val="26"/>
-          <w:szCs w:val="26"/>
-        </w:rPr>
-        <w:t xml:space="preserve"> portion of azure and our default directory. </w:t>
+        <w:t>. This was used both for configuring the connection to database as well as configuring to the Entra</w:t>
+      </w:r>
+      <w:r>
+        <w:rPr>
+          <w:sz w:val="26"/>
+          <w:szCs w:val="26"/>
+        </w:rPr>
+        <w:t xml:space="preserve"> </w:t>
+      </w:r>
+      <w:r>
+        <w:rPr>
+          <w:sz w:val="26"/>
+          <w:szCs w:val="26"/>
+        </w:rPr>
+        <w:t xml:space="preserve">Id portion of azure and our default directory. </w:t>
       </w:r>
     </w:p>
     <w:p/>
@@ -2642,55 +2603,49 @@
           <w:szCs w:val="26"/>
         </w:rPr>
       </w:pPr>
-      <w:proofErr w:type="spellStart"/>
-      <w:r>
-        <w:rPr>
-          <w:sz w:val="26"/>
-          <w:szCs w:val="26"/>
-        </w:rPr>
-        <w:t>THis</w:t>
-      </w:r>
-      <w:proofErr w:type="spellEnd"/>
-      <w:r>
-        <w:rPr>
-          <w:sz w:val="26"/>
-          <w:szCs w:val="26"/>
-        </w:rPr>
-        <w:t xml:space="preserve"> Application currently logs whenever a form was being submitted. These logs can </w:t>
-      </w:r>
-      <w:proofErr w:type="spellStart"/>
+      <w:r>
+        <w:rPr>
+          <w:sz w:val="26"/>
+          <w:szCs w:val="26"/>
+        </w:rPr>
+        <w:t>This</w:t>
+      </w:r>
+      <w:r>
+        <w:rPr>
+          <w:sz w:val="26"/>
+          <w:szCs w:val="26"/>
+        </w:rPr>
+        <w:t xml:space="preserve"> Application currently logs whenever a form </w:t>
+      </w:r>
       <w:proofErr w:type="gramStart"/>
       <w:r>
         <w:rPr>
           <w:sz w:val="26"/>
           <w:szCs w:val="26"/>
         </w:rPr>
-        <w:t>befound</w:t>
-      </w:r>
-      <w:proofErr w:type="spellEnd"/>
+        <w:t>was</w:t>
+      </w:r>
       <w:proofErr w:type="gramEnd"/>
       <w:r>
         <w:rPr>
           <w:sz w:val="26"/>
           <w:szCs w:val="26"/>
         </w:rPr>
-        <w:t xml:space="preserve"> in </w:t>
-      </w:r>
-      <w:proofErr w:type="spellStart"/>
-      <w:r>
-        <w:rPr>
-          <w:sz w:val="26"/>
-          <w:szCs w:val="26"/>
-        </w:rPr>
-        <w:t>wwwroot</w:t>
-      </w:r>
-      <w:proofErr w:type="spellEnd"/>
-      <w:r>
-        <w:rPr>
-          <w:sz w:val="26"/>
-          <w:szCs w:val="26"/>
-        </w:rPr>
-        <w:t xml:space="preserve">/logfiles. This is one area that I think we should have improved on. Logging is </w:t>
+        <w:t xml:space="preserve"> being submitted. These logs can </w:t>
+      </w:r>
+      <w:r>
+        <w:rPr>
+          <w:sz w:val="26"/>
+          <w:szCs w:val="26"/>
+        </w:rPr>
+        <w:t>be found</w:t>
+      </w:r>
+      <w:r>
+        <w:rPr>
+          <w:sz w:val="26"/>
+          <w:szCs w:val="26"/>
+        </w:rPr>
+        <w:t xml:space="preserve"> in wwwroot/logfiles. This is one area that I think we should have improved on. Logging is </w:t>
       </w:r>
       <w:proofErr w:type="gramStart"/>
       <w:r>
@@ -2742,15 +2697,13 @@
           <w:szCs w:val="26"/>
         </w:rPr>
       </w:pPr>
-      <w:proofErr w:type="gramStart"/>
-      <w:r>
-        <w:rPr>
-          <w:sz w:val="26"/>
-          <w:szCs w:val="26"/>
-        </w:rPr>
-        <w:t>Currently GitHub</w:t>
-      </w:r>
-      <w:proofErr w:type="gramEnd"/>
+      <w:r>
+        <w:rPr>
+          <w:sz w:val="26"/>
+          <w:szCs w:val="26"/>
+        </w:rPr>
+        <w:t>GitHub</w:t>
+      </w:r>
       <w:r>
         <w:rPr>
           <w:sz w:val="26"/>
@@ -2758,57 +2711,70 @@
         </w:rPr>
         <w:t xml:space="preserve"> is where the project is currently being kept. </w:t>
       </w:r>
+      <w:r>
+        <w:rPr>
+          <w:sz w:val="26"/>
+          <w:szCs w:val="26"/>
+        </w:rPr>
+        <w:t>This</w:t>
+      </w:r>
+      <w:r>
+        <w:rPr>
+          <w:sz w:val="26"/>
+          <w:szCs w:val="26"/>
+        </w:rPr>
+        <w:t xml:space="preserve"> is where </w:t>
+      </w:r>
+      <w:r>
+        <w:rPr>
+          <w:sz w:val="26"/>
+          <w:szCs w:val="26"/>
+        </w:rPr>
+        <w:t>all</w:t>
+      </w:r>
+      <w:r>
+        <w:rPr>
+          <w:sz w:val="26"/>
+          <w:szCs w:val="26"/>
+        </w:rPr>
+        <w:t xml:space="preserve"> the branches are being stored and pushed to. </w:t>
+      </w:r>
+      <w:r>
+        <w:rPr>
+          <w:sz w:val="26"/>
+          <w:szCs w:val="26"/>
+        </w:rPr>
+        <w:t>Later</w:t>
+      </w:r>
+      <w:r>
+        <w:rPr>
+          <w:sz w:val="26"/>
+          <w:szCs w:val="26"/>
+        </w:rPr>
+        <w:t xml:space="preserve"> the </w:t>
+      </w:r>
       <w:proofErr w:type="spellStart"/>
-      <w:proofErr w:type="gramStart"/>
-      <w:r>
-        <w:rPr>
-          <w:sz w:val="26"/>
-          <w:szCs w:val="26"/>
-        </w:rPr>
-        <w:t>THis</w:t>
+      <w:r>
+        <w:rPr>
+          <w:sz w:val="26"/>
+          <w:szCs w:val="26"/>
+        </w:rPr>
+        <w:t>builds</w:t>
+      </w:r>
+      <w:r>
+        <w:rPr>
+          <w:sz w:val="26"/>
+          <w:szCs w:val="26"/>
+        </w:rPr>
+        <w:t>were</w:t>
       </w:r>
       <w:proofErr w:type="spellEnd"/>
-      <w:proofErr w:type="gramEnd"/>
-      <w:r>
-        <w:rPr>
-          <w:sz w:val="26"/>
-          <w:szCs w:val="26"/>
-        </w:rPr>
-        <w:t xml:space="preserve"> is where </w:t>
-      </w:r>
-      <w:proofErr w:type="gramStart"/>
-      <w:r>
-        <w:rPr>
-          <w:sz w:val="26"/>
-          <w:szCs w:val="26"/>
-        </w:rPr>
-        <w:t>all of</w:t>
-      </w:r>
-      <w:proofErr w:type="gramEnd"/>
-      <w:r>
-        <w:rPr>
-          <w:sz w:val="26"/>
-          <w:szCs w:val="26"/>
-        </w:rPr>
-        <w:t xml:space="preserve"> the branches are being stored and pushed to. </w:t>
-      </w:r>
-      <w:proofErr w:type="spellStart"/>
-      <w:proofErr w:type="gramStart"/>
-      <w:r>
-        <w:rPr>
-          <w:sz w:val="26"/>
-          <w:szCs w:val="26"/>
-        </w:rPr>
-        <w:t>Latter</w:t>
-      </w:r>
-      <w:proofErr w:type="spellEnd"/>
-      <w:proofErr w:type="gramEnd"/>
-      <w:r>
-        <w:rPr>
-          <w:sz w:val="26"/>
-          <w:szCs w:val="26"/>
-        </w:rPr>
-        <w:t xml:space="preserve"> the builds were being deployed and published through Azure. This allowed us to properly deploy. </w:t>
+      <w:r>
+        <w:rPr>
+          <w:sz w:val="26"/>
+          <w:szCs w:val="26"/>
+        </w:rPr>
+        <w:t xml:space="preserve"> being deployed and published through Azure. This allowed us to properly deploy. </w:t>
       </w:r>
     </w:p>
     <w:p/>
@@ -2872,15 +2838,13 @@
           <w:szCs w:val="26"/>
         </w:rPr>
       </w:pPr>
-      <w:proofErr w:type="spellStart"/>
-      <w:r>
-        <w:rPr>
-          <w:sz w:val="26"/>
-          <w:szCs w:val="26"/>
-        </w:rPr>
-        <w:t>Entiy</w:t>
-      </w:r>
-      <w:proofErr w:type="spellEnd"/>
+      <w:r>
+        <w:rPr>
+          <w:sz w:val="26"/>
+          <w:szCs w:val="26"/>
+        </w:rPr>
+        <w:t>Entity</w:t>
+      </w:r>
       <w:r>
         <w:rPr>
           <w:sz w:val="26"/>
@@ -2910,6 +2874,44 @@
     </w:p>
     <w:p>
       <w:pPr>
+        <w:numPr>
+          <w:ilvl w:val="0"/>
+          <w:numId w:val="2"/>
+        </w:numPr>
+        <w:rPr>
+          <w:sz w:val="26"/>
+          <w:szCs w:val="26"/>
+        </w:rPr>
+      </w:pPr>
+      <w:r>
+        <w:rPr>
+          <w:sz w:val="26"/>
+          <w:szCs w:val="26"/>
+        </w:rPr>
+        <w:t>SMTP2GO API</w:t>
+      </w:r>
+    </w:p>
+    <w:p>
+      <w:pPr>
+        <w:numPr>
+          <w:ilvl w:val="0"/>
+          <w:numId w:val="2"/>
+        </w:numPr>
+        <w:rPr>
+          <w:sz w:val="26"/>
+          <w:szCs w:val="26"/>
+        </w:rPr>
+      </w:pPr>
+      <w:r>
+        <w:rPr>
+          <w:sz w:val="26"/>
+          <w:szCs w:val="26"/>
+        </w:rPr>
+        <w:t>FluentAPI</w:t>
+      </w:r>
+    </w:p>
+    <w:p>
+      <w:pPr>
         <w:ind w:left="720"/>
         <w:rPr>
           <w:sz w:val="26"/>
@@ -2965,17 +2967,13 @@
           <w:szCs w:val="26"/>
         </w:rPr>
       </w:pPr>
-      <w:proofErr w:type="spellStart"/>
-      <w:proofErr w:type="gramStart"/>
-      <w:r>
-        <w:rPr>
-          <w:sz w:val="26"/>
-          <w:szCs w:val="26"/>
-        </w:rPr>
-        <w:t>ERntity</w:t>
-      </w:r>
-      <w:proofErr w:type="spellEnd"/>
-      <w:proofErr w:type="gramEnd"/>
+      <w:r>
+        <w:rPr>
+          <w:sz w:val="26"/>
+          <w:szCs w:val="26"/>
+        </w:rPr>
+        <w:t>Entity</w:t>
+      </w:r>
       <w:r>
         <w:rPr>
           <w:sz w:val="26"/>
@@ -3006,15 +3004,13 @@
         </w:rPr>
         <w:t xml:space="preserve">Git was used for source </w:t>
       </w:r>
-      <w:proofErr w:type="spellStart"/>
-      <w:r>
-        <w:rPr>
-          <w:sz w:val="26"/>
-          <w:szCs w:val="26"/>
-        </w:rPr>
-        <w:t>controle</w:t>
-      </w:r>
-      <w:proofErr w:type="spellEnd"/>
+      <w:r>
+        <w:rPr>
+          <w:sz w:val="26"/>
+          <w:szCs w:val="26"/>
+        </w:rPr>
+        <w:t>control</w:t>
+      </w:r>
       <w:r>
         <w:rPr>
           <w:sz w:val="26"/>
@@ -3045,37 +3041,42 @@
         </w:rPr>
         <w:t xml:space="preserve">Login was handled </w:t>
       </w:r>
-      <w:proofErr w:type="spellStart"/>
-      <w:r>
-        <w:rPr>
-          <w:sz w:val="26"/>
-          <w:szCs w:val="26"/>
-        </w:rPr>
-        <w:t>throught</w:t>
-      </w:r>
-      <w:proofErr w:type="spellEnd"/>
-      <w:r>
-        <w:rPr>
-          <w:sz w:val="26"/>
-          <w:szCs w:val="26"/>
-        </w:rPr>
-        <w:t xml:space="preserve"> Microsoft </w:t>
-      </w:r>
-      <w:proofErr w:type="spellStart"/>
-      <w:r>
-        <w:rPr>
-          <w:sz w:val="26"/>
-          <w:szCs w:val="26"/>
-        </w:rPr>
-        <w:t>Entra</w:t>
-      </w:r>
-      <w:proofErr w:type="spellEnd"/>
-      <w:r>
-        <w:rPr>
-          <w:sz w:val="26"/>
-          <w:szCs w:val="26"/>
-        </w:rPr>
-        <w:t xml:space="preserve">, this allowed us to utilize their separate login form to help with security of the application. </w:t>
+      <w:r>
+        <w:rPr>
+          <w:sz w:val="26"/>
+          <w:szCs w:val="26"/>
+        </w:rPr>
+        <w:t>through</w:t>
+      </w:r>
+      <w:r>
+        <w:rPr>
+          <w:sz w:val="26"/>
+          <w:szCs w:val="26"/>
+        </w:rPr>
+        <w:t xml:space="preserve"> Microsoft Entra, this allowed us to utilize their separate login form to help with security of the application. </w:t>
+      </w:r>
+    </w:p>
+    <w:p>
+      <w:pPr>
+        <w:rPr>
+          <w:sz w:val="26"/>
+          <w:szCs w:val="26"/>
+        </w:rPr>
+      </w:pPr>
+    </w:p>
+    <w:p>
+      <w:pPr>
+        <w:rPr>
+          <w:sz w:val="26"/>
+          <w:szCs w:val="26"/>
+        </w:rPr>
+      </w:pPr>
+      <w:r>
+        <w:rPr>
+          <w:sz w:val="26"/>
+          <w:szCs w:val="26"/>
+        </w:rPr>
+        <w:t>Finally, there were two Apis that were utilized throughout the project. SPTP2Go was utilized for sending emails to riders. FluentAPI was used in entity framework.</w:t>
       </w:r>
     </w:p>
     <w:p>
@@ -3100,23 +3101,7 @@
           <w:sz w:val="26"/>
           <w:szCs w:val="26"/>
         </w:rPr>
-        <w:t xml:space="preserve">The main application can be found in </w:t>
-      </w:r>
-      <w:proofErr w:type="spellStart"/>
-      <w:r>
-        <w:rPr>
-          <w:sz w:val="26"/>
-          <w:szCs w:val="26"/>
-        </w:rPr>
-        <w:t>ShuttleService</w:t>
-      </w:r>
-      <w:proofErr w:type="spellEnd"/>
-      <w:r>
-        <w:rPr>
-          <w:sz w:val="26"/>
-          <w:szCs w:val="26"/>
-        </w:rPr>
-        <w:t>/.</w:t>
+        <w:t>The main application can be found in ShuttleService/.</w:t>
       </w:r>
     </w:p>
     <w:p>
@@ -3149,6 +3134,7 @@
       <w:bookmarkStart w:id="13" w:name="_33kns9x050ig" w:colFirst="0" w:colLast="0"/>
       <w:bookmarkEnd w:id="13"/>
       <w:r>
+        <w:lastRenderedPageBreak/>
         <w:t xml:space="preserve">Shuttle Service </w:t>
       </w:r>
     </w:p>
@@ -3189,29 +3175,19 @@
         </w:rPr>
         <w:t xml:space="preserve">Utilizing MVC and Entity </w:t>
       </w:r>
-      <w:proofErr w:type="gramStart"/>
-      <w:r>
-        <w:rPr>
-          <w:sz w:val="26"/>
-          <w:szCs w:val="26"/>
-        </w:rPr>
-        <w:t>Framework,</w:t>
-      </w:r>
-      <w:proofErr w:type="gramEnd"/>
-      <w:r>
-        <w:rPr>
-          <w:sz w:val="26"/>
-          <w:szCs w:val="26"/>
-        </w:rPr>
-        <w:t xml:space="preserve"> helped us shape the structure into 3 layers. Views, Models, Controllers. In there we added both Services and Migrations. We </w:t>
-      </w:r>
-      <w:r>
-        <w:rPr>
-          <w:sz w:val="26"/>
-          <w:szCs w:val="26"/>
-        </w:rPr>
-        <w:lastRenderedPageBreak/>
-        <w:t xml:space="preserve">believed this was the best way to keep everything separate and allowed us to keep everything together. </w:t>
+      <w:r>
+        <w:rPr>
+          <w:sz w:val="26"/>
+          <w:szCs w:val="26"/>
+        </w:rPr>
+        <w:t>Framework</w:t>
+      </w:r>
+      <w:r>
+        <w:rPr>
+          <w:sz w:val="26"/>
+          <w:szCs w:val="26"/>
+        </w:rPr>
+        <w:t xml:space="preserve"> helped us shape the structure into 3 layers. Views, Models, Controllers. In there we added both Services and Migrations. We believed this was the best way to keep everything separate and allowed us to keep everything together. </w:t>
       </w:r>
     </w:p>
     <w:p>
@@ -3275,11 +3251,9 @@
       </w:pPr>
       <w:bookmarkStart w:id="15" w:name="_x8bi5v9urri" w:colFirst="0" w:colLast="0"/>
       <w:bookmarkEnd w:id="15"/>
-      <w:proofErr w:type="spellStart"/>
       <w:r>
         <w:t>RegisterModel</w:t>
       </w:r>
-      <w:proofErr w:type="spellEnd"/>
     </w:p>
     <w:p>
       <w:pPr>
@@ -3327,11 +3301,10 @@
       </w:pPr>
       <w:bookmarkStart w:id="17" w:name="_kgv64lex5mn9" w:colFirst="0" w:colLast="0"/>
       <w:bookmarkEnd w:id="17"/>
-      <w:proofErr w:type="spellStart"/>
-      <w:r>
+      <w:r>
+        <w:lastRenderedPageBreak/>
         <w:t>CheckIn</w:t>
       </w:r>
-      <w:proofErr w:type="spellEnd"/>
     </w:p>
     <w:p>
       <w:pPr>
@@ -3347,15 +3320,13 @@
         </w:rPr>
         <w:t xml:space="preserve">This shows rider check ins. </w:t>
       </w:r>
-      <w:proofErr w:type="spellStart"/>
-      <w:r>
-        <w:rPr>
-          <w:sz w:val="26"/>
-          <w:szCs w:val="26"/>
-        </w:rPr>
-        <w:t>THis</w:t>
-      </w:r>
-      <w:proofErr w:type="spellEnd"/>
+      <w:r>
+        <w:rPr>
+          <w:sz w:val="26"/>
+          <w:szCs w:val="26"/>
+        </w:rPr>
+        <w:t>This</w:t>
+      </w:r>
       <w:r>
         <w:rPr>
           <w:sz w:val="26"/>
@@ -3371,7 +3342,6 @@
       <w:bookmarkStart w:id="18" w:name="_i0lpi8pqmf1l" w:colFirst="0" w:colLast="0"/>
       <w:bookmarkEnd w:id="18"/>
       <w:r>
-        <w:lastRenderedPageBreak/>
         <w:t>Routes</w:t>
       </w:r>
     </w:p>
@@ -3464,15 +3434,13 @@
         </w:rPr>
         <w:t xml:space="preserve">One of Two </w:t>
       </w:r>
-      <w:proofErr w:type="spellStart"/>
-      <w:r>
-        <w:rPr>
-          <w:sz w:val="26"/>
-          <w:szCs w:val="26"/>
-        </w:rPr>
-        <w:t>stand alone</w:t>
-      </w:r>
-      <w:proofErr w:type="spellEnd"/>
+      <w:r>
+        <w:rPr>
+          <w:sz w:val="26"/>
+          <w:szCs w:val="26"/>
+        </w:rPr>
+        <w:t>standalone</w:t>
+      </w:r>
       <w:r>
         <w:rPr>
           <w:sz w:val="26"/>
@@ -3505,23 +3473,35 @@
         </w:rPr>
         <w:t xml:space="preserve">The second of the </w:t>
       </w:r>
-      <w:proofErr w:type="spellStart"/>
+      <w:r>
+        <w:rPr>
+          <w:sz w:val="26"/>
+          <w:szCs w:val="26"/>
+        </w:rPr>
+        <w:t>standalone</w:t>
+      </w:r>
+      <w:r>
+        <w:rPr>
+          <w:sz w:val="26"/>
+          <w:szCs w:val="26"/>
+        </w:rPr>
+        <w:t xml:space="preserve"> </w:t>
+      </w:r>
       <w:proofErr w:type="gramStart"/>
       <w:r>
         <w:rPr>
           <w:sz w:val="26"/>
           <w:szCs w:val="26"/>
         </w:rPr>
-        <w:t>stand alone</w:t>
-      </w:r>
-      <w:proofErr w:type="spellEnd"/>
+        <w:t>tables,</w:t>
+      </w:r>
       <w:proofErr w:type="gramEnd"/>
       <w:r>
         <w:rPr>
           <w:sz w:val="26"/>
           <w:szCs w:val="26"/>
         </w:rPr>
-        <w:t xml:space="preserve"> tables, was for riders to send messages to dispatch and admins directly through the application.</w:t>
+        <w:t xml:space="preserve"> was for riders to send messages to dispatch and admins directly through the application.</w:t>
       </w:r>
     </w:p>
     <w:p>

</xml_diff>